<commit_message>
Add sent to grant
</commit_message>
<xml_diff>
--- a/rj_biosketch.docx
+++ b/rj_biosketch.docx
@@ -1,6 +1,6 @@
 
 <file path=word/document.xml><?xml version="1.0" encoding="utf-8"?>
-<w:document xmlns:wpc="http://schemas.microsoft.com/office/word/2010/wordprocessingCanvas" xmlns:cx="http://schemas.microsoft.com/office/drawing/2014/chartex" xmlns:cx1="http://schemas.microsoft.com/office/drawing/2015/9/8/chartex" xmlns:mc="http://schemas.openxmlformats.org/markup-compatibility/2006" xmlns:o="urn:schemas-microsoft-com:office:office" xmlns:r="http://schemas.openxmlformats.org/officeDocument/2006/relationships" xmlns:m="http://schemas.openxmlformats.org/officeDocument/2006/math" xmlns:v="urn:schemas-microsoft-com:vml" xmlns:wp14="http://schemas.microsoft.com/office/word/2010/wordprocessingDrawing" xmlns:wp="http://schemas.openxmlformats.org/drawingml/2006/wordprocessingDrawing" xmlns:w10="urn:schemas-microsoft-com:office:word" xmlns:w="http://schemas.openxmlformats.org/wordprocessingml/2006/main" xmlns:w14="http://schemas.microsoft.com/office/word/2010/wordml" xmlns:w15="http://schemas.microsoft.com/office/word/2012/wordml" xmlns:w16se="http://schemas.microsoft.com/office/word/2015/wordml/symex" xmlns:wpg="http://schemas.microsoft.com/office/word/2010/wordprocessingGroup" xmlns:wpi="http://schemas.microsoft.com/office/word/2010/wordprocessingInk" xmlns:wne="http://schemas.microsoft.com/office/word/2006/wordml" xmlns:wps="http://schemas.microsoft.com/office/word/2010/wordprocessingShape" mc:Ignorable="w14 w15 w16se wp14">
+<w:document xmlns:wpc="http://schemas.microsoft.com/office/word/2010/wordprocessingCanvas" xmlns:mo="http://schemas.microsoft.com/office/mac/office/2008/main" xmlns:mc="http://schemas.openxmlformats.org/markup-compatibility/2006" xmlns:mv="urn:schemas-microsoft-com:mac:vml" xmlns:o="urn:schemas-microsoft-com:office:office" xmlns:r="http://schemas.openxmlformats.org/officeDocument/2006/relationships" xmlns:m="http://schemas.openxmlformats.org/officeDocument/2006/math" xmlns:v="urn:schemas-microsoft-com:vml" xmlns:wp14="http://schemas.microsoft.com/office/word/2010/wordprocessingDrawing" xmlns:wp="http://schemas.openxmlformats.org/drawingml/2006/wordprocessingDrawing" xmlns:w10="urn:schemas-microsoft-com:office:word" xmlns:w="http://schemas.openxmlformats.org/wordprocessingml/2006/main" xmlns:w14="http://schemas.microsoft.com/office/word/2010/wordml" xmlns:w15="http://schemas.microsoft.com/office/word/2012/wordml" xmlns:wpg="http://schemas.microsoft.com/office/word/2010/wordprocessingGroup" xmlns:wpi="http://schemas.microsoft.com/office/word/2010/wordprocessingInk" xmlns:wne="http://schemas.microsoft.com/office/word/2006/wordml" xmlns:wps="http://schemas.microsoft.com/office/word/2010/wordprocessingShape" mc:Ignorable="w14 w15 wp14">
   <w:body>
     <w:p>
       <w:pPr>
@@ -74,8 +74,16 @@
         <w:rPr>
           <w:sz w:val="22"/>
         </w:rPr>
-        <w:t>Ross Jacobucci</w:t>
-      </w:r>
+        <w:t xml:space="preserve">Ross </w:t>
+      </w:r>
+      <w:proofErr w:type="spellStart"/>
+      <w:r>
+        <w:rPr>
+          <w:sz w:val="22"/>
+        </w:rPr>
+        <w:t>Jacobucci</w:t>
+      </w:r>
+      <w:proofErr w:type="spellEnd"/>
     </w:p>
     <w:p>
       <w:pPr>
@@ -87,11 +95,19 @@
           <w:sz w:val="32"/>
         </w:rPr>
       </w:pPr>
+      <w:proofErr w:type="spellStart"/>
       <w:r>
         <w:rPr>
           <w:sz w:val="22"/>
         </w:rPr>
-        <w:t>eRA COMMONS USER NAME (credential, e.g., agency login)</w:t>
+        <w:t>eRA</w:t>
+      </w:r>
+      <w:proofErr w:type="spellEnd"/>
+      <w:r>
+        <w:rPr>
+          <w:sz w:val="22"/>
+        </w:rPr>
+        <w:t xml:space="preserve"> COMMONS USER NAME (credential, e.g., agency login)</w:t>
       </w:r>
       <w:r>
         <w:rPr>
@@ -820,7 +836,19 @@
         <w:rPr>
           <w:szCs w:val="22"/>
         </w:rPr>
-        <w:t xml:space="preserve">I have the expertise, leadership, training, motivation necessary to successfully carry out </w:t>
+        <w:t xml:space="preserve">I have the expertise, leadership, training, </w:t>
+      </w:r>
+      <w:r>
+        <w:rPr>
+          <w:szCs w:val="22"/>
+        </w:rPr>
+        <w:t xml:space="preserve">and </w:t>
+      </w:r>
+      <w:r>
+        <w:rPr>
+          <w:szCs w:val="22"/>
+        </w:rPr>
+        <w:t xml:space="preserve">motivation necessary to successfully carry out </w:t>
       </w:r>
       <w:r>
         <w:rPr>
@@ -862,13 +890,7 @@
         <w:rPr>
           <w:szCs w:val="22"/>
         </w:rPr>
-        <w:t xml:space="preserve">the last three years of my PhD training I was supported by an NRSA T32 in Gerontology that focused on incorporating methods for integrating </w:t>
-      </w:r>
-      <w:r>
-        <w:rPr>
-          <w:szCs w:val="22"/>
-        </w:rPr>
-        <w:t xml:space="preserve">datasets with data mining to produce more generalizable results. </w:t>
+        <w:t xml:space="preserve">the last three years of my PhD training I was supported by an NRSA T32 in Gerontology that focused on incorporating methods for integrating datasets with data mining to produce more generalizable results. </w:t>
       </w:r>
       <w:r>
         <w:rPr>
@@ -892,13 +914,7 @@
         <w:rPr>
           <w:szCs w:val="22"/>
         </w:rPr>
-        <w:t>at workshops sponsored by the American Psychological Association and Institute for Social Research on both longitudinal structural equation modeling and exploratory data mining.</w:t>
-      </w:r>
-      <w:r>
-        <w:rPr>
-          <w:szCs w:val="22"/>
-        </w:rPr>
-        <w:t xml:space="preserve"> </w:t>
+        <w:t xml:space="preserve">at workshops sponsored by the American Psychological Association and Institute for Social Research on both longitudinal structural equation modeling and exploratory data mining. </w:t>
       </w:r>
       <w:r>
         <w:rPr>
@@ -922,13 +938,7 @@
         <w:rPr>
           <w:szCs w:val="22"/>
         </w:rPr>
-        <w:t xml:space="preserve"> on two </w:t>
-      </w:r>
-      <w:r>
-        <w:rPr>
-          <w:szCs w:val="22"/>
-        </w:rPr>
-        <w:t>grants specific to suicide</w:t>
+        <w:t xml:space="preserve"> on two grants specific to suicide</w:t>
       </w:r>
       <w:r>
         <w:rPr>
@@ -991,14 +1001,25 @@
           <w:szCs w:val="22"/>
         </w:rPr>
       </w:pPr>
-      <w:r>
-        <w:rPr>
-          <w:rFonts w:cs="Arial"/>
-          <w:b/>
-          <w:color w:val="000000"/>
-          <w:szCs w:val="22"/>
-        </w:rPr>
-        <w:t>Jacobucci, R.</w:t>
+      <w:proofErr w:type="spellStart"/>
+      <w:r>
+        <w:rPr>
+          <w:rFonts w:cs="Arial"/>
+          <w:b/>
+          <w:color w:val="000000"/>
+          <w:szCs w:val="22"/>
+        </w:rPr>
+        <w:t>Jacobucci</w:t>
+      </w:r>
+      <w:proofErr w:type="spellEnd"/>
+      <w:r>
+        <w:rPr>
+          <w:rFonts w:cs="Arial"/>
+          <w:b/>
+          <w:color w:val="000000"/>
+          <w:szCs w:val="22"/>
+        </w:rPr>
+        <w:t>, R.</w:t>
       </w:r>
       <w:r>
         <w:rPr>
@@ -1075,14 +1096,25 @@
         </w:rPr>
         <w:t xml:space="preserve">Grimm, K. J., </w:t>
       </w:r>
-      <w:r>
-        <w:rPr>
-          <w:rFonts w:cs="Arial"/>
-          <w:b/>
-          <w:color w:val="000000"/>
-          <w:szCs w:val="22"/>
-        </w:rPr>
-        <w:t>Jacobucci, R.</w:t>
+      <w:proofErr w:type="spellStart"/>
+      <w:r>
+        <w:rPr>
+          <w:rFonts w:cs="Arial"/>
+          <w:b/>
+          <w:color w:val="000000"/>
+          <w:szCs w:val="22"/>
+        </w:rPr>
+        <w:t>Jacobucci</w:t>
+      </w:r>
+      <w:proofErr w:type="spellEnd"/>
+      <w:r>
+        <w:rPr>
+          <w:rFonts w:cs="Arial"/>
+          <w:b/>
+          <w:color w:val="000000"/>
+          <w:szCs w:val="22"/>
+        </w:rPr>
+        <w:t>, R.</w:t>
       </w:r>
       <w:r>
         <w:rPr>
@@ -1134,14 +1166,25 @@
         </w:rPr>
         <w:t xml:space="preserve">Ammerman, B. A., </w:t>
       </w:r>
-      <w:r>
-        <w:rPr>
-          <w:rFonts w:cs="Arial"/>
-          <w:b/>
-          <w:color w:val="000000"/>
-          <w:szCs w:val="22"/>
-        </w:rPr>
-        <w:t>Jacobucci, R.</w:t>
+      <w:proofErr w:type="spellStart"/>
+      <w:r>
+        <w:rPr>
+          <w:rFonts w:cs="Arial"/>
+          <w:b/>
+          <w:color w:val="000000"/>
+          <w:szCs w:val="22"/>
+        </w:rPr>
+        <w:t>Jacobucci</w:t>
+      </w:r>
+      <w:proofErr w:type="spellEnd"/>
+      <w:r>
+        <w:rPr>
+          <w:rFonts w:cs="Arial"/>
+          <w:b/>
+          <w:color w:val="000000"/>
+          <w:szCs w:val="22"/>
+        </w:rPr>
+        <w:t>, R.</w:t>
       </w:r>
       <w:r>
         <w:rPr>
@@ -1180,11 +1223,21 @@
           <w:szCs w:val="22"/>
         </w:rPr>
       </w:pPr>
-      <w:r>
+    </w:p>
+    <w:p>
+      <w:pPr>
+        <w:pStyle w:val="DataField11pt-Single"/>
         <w:rPr>
           <w:rStyle w:val="Strong"/>
           <w:szCs w:val="22"/>
         </w:rPr>
+      </w:pPr>
+      <w:r>
+        <w:rPr>
+          <w:rStyle w:val="Strong"/>
+          <w:szCs w:val="22"/>
+        </w:rPr>
+        <w:lastRenderedPageBreak/>
         <w:t>B.</w:t>
       </w:r>
       <w:r>
@@ -1340,7 +1393,24 @@
           <w:szCs w:val="22"/>
         </w:rPr>
         <w:tab/>
-        <w:t>Predoctoral Trainee in Gerontology at University of Southern California</w:t>
+      </w:r>
+      <w:proofErr w:type="spellStart"/>
+      <w:r>
+        <w:rPr>
+          <w:rStyle w:val="Strong"/>
+          <w:b w:val="0"/>
+          <w:szCs w:val="22"/>
+        </w:rPr>
+        <w:t>Predoctoral</w:t>
+      </w:r>
+      <w:proofErr w:type="spellEnd"/>
+      <w:r>
+        <w:rPr>
+          <w:rStyle w:val="Strong"/>
+          <w:b w:val="0"/>
+          <w:szCs w:val="22"/>
+        </w:rPr>
+        <w:t xml:space="preserve"> Trainee in Gerontology at University of Southern California</w:t>
       </w:r>
     </w:p>
     <w:p>
@@ -1734,7 +1804,23 @@
           <w:szCs w:val="22"/>
         </w:rPr>
         <w:tab/>
-        <w:t>Member, Gerontological Society of America</w:t>
+        <w:t xml:space="preserve">Member, </w:t>
+      </w:r>
+      <w:proofErr w:type="spellStart"/>
+      <w:r>
+        <w:rPr>
+          <w:rFonts w:cs="Arial"/>
+          <w:szCs w:val="22"/>
+        </w:rPr>
+        <w:t>Gerontological</w:t>
+      </w:r>
+      <w:proofErr w:type="spellEnd"/>
+      <w:r>
+        <w:rPr>
+          <w:rFonts w:cs="Arial"/>
+          <w:szCs w:val="22"/>
+        </w:rPr>
+        <w:t xml:space="preserve"> Society of America</w:t>
       </w:r>
     </w:p>
     <w:p>
@@ -1836,7 +1922,23 @@
           <w:rFonts w:cs="Arial"/>
           <w:szCs w:val="22"/>
         </w:rPr>
-        <w:t xml:space="preserve"> of the resultant tree structures. This work culminated in an R package (Jacobucci, 2017) that makes the application and evaluation </w:t>
+        <w:t xml:space="preserve"> of the resultant tree structures. This work culminated in an R package (</w:t>
+      </w:r>
+      <w:proofErr w:type="spellStart"/>
+      <w:r>
+        <w:rPr>
+          <w:rFonts w:cs="Arial"/>
+          <w:szCs w:val="22"/>
+        </w:rPr>
+        <w:t>Jacobucci</w:t>
+      </w:r>
+      <w:proofErr w:type="spellEnd"/>
+      <w:r>
+        <w:rPr>
+          <w:rFonts w:cs="Arial"/>
+          <w:szCs w:val="22"/>
+        </w:rPr>
+        <w:t xml:space="preserve">, 2017) that makes the application and evaluation </w:t>
       </w:r>
       <w:r>
         <w:rPr>
@@ -1899,7 +2001,39 @@
           <w:rFonts w:cs="Arial"/>
           <w:szCs w:val="22"/>
         </w:rPr>
-        <w:t xml:space="preserve"> and random forests to create sample weights improves the estimation of models while accounting for attrition in large surveys (Hayes, Usami, Jacobucci, McArdle, 2015).</w:t>
+        <w:t xml:space="preserve"> and random forests to create sample weights improves the estimation of models while accounting for attrition in large surveys (Hayes, </w:t>
+      </w:r>
+      <w:proofErr w:type="spellStart"/>
+      <w:r>
+        <w:rPr>
+          <w:rFonts w:cs="Arial"/>
+          <w:szCs w:val="22"/>
+        </w:rPr>
+        <w:t>Usami</w:t>
+      </w:r>
+      <w:proofErr w:type="spellEnd"/>
+      <w:r>
+        <w:rPr>
+          <w:rFonts w:cs="Arial"/>
+          <w:szCs w:val="22"/>
+        </w:rPr>
+        <w:t xml:space="preserve">, </w:t>
+      </w:r>
+      <w:proofErr w:type="spellStart"/>
+      <w:r>
+        <w:rPr>
+          <w:rFonts w:cs="Arial"/>
+          <w:szCs w:val="22"/>
+        </w:rPr>
+        <w:t>Jacobucci</w:t>
+      </w:r>
+      <w:proofErr w:type="spellEnd"/>
+      <w:r>
+        <w:rPr>
+          <w:rFonts w:cs="Arial"/>
+          <w:szCs w:val="22"/>
+        </w:rPr>
+        <w:t>, McArdle, 2015).</w:t>
       </w:r>
     </w:p>
     <w:p>
@@ -1936,20 +2070,78 @@
           <w:szCs w:val="22"/>
         </w:rPr>
       </w:pPr>
-      <w:r>
-        <w:rPr>
-          <w:rFonts w:cs="Arial"/>
-          <w:b/>
-          <w:szCs w:val="22"/>
-        </w:rPr>
-        <w:t>Jacobucci, R.</w:t>
-      </w:r>
-      <w:r>
-        <w:rPr>
-          <w:rFonts w:cs="Arial"/>
-          <w:szCs w:val="22"/>
-        </w:rPr>
-        <w:t xml:space="preserve">, Stewart, S., Abdolell, M., Serang, S., &amp; Stegmann, G. (2017). longRPart2: Recursive </w:t>
+      <w:proofErr w:type="spellStart"/>
+      <w:r>
+        <w:rPr>
+          <w:rFonts w:cs="Arial"/>
+          <w:b/>
+          <w:szCs w:val="22"/>
+        </w:rPr>
+        <w:t>Jacobucci</w:t>
+      </w:r>
+      <w:proofErr w:type="spellEnd"/>
+      <w:r>
+        <w:rPr>
+          <w:rFonts w:cs="Arial"/>
+          <w:b/>
+          <w:szCs w:val="22"/>
+        </w:rPr>
+        <w:t>, R.</w:t>
+      </w:r>
+      <w:r>
+        <w:rPr>
+          <w:rFonts w:cs="Arial"/>
+          <w:szCs w:val="22"/>
+        </w:rPr>
+        <w:t xml:space="preserve">, Stewart, S., </w:t>
+      </w:r>
+      <w:proofErr w:type="spellStart"/>
+      <w:r>
+        <w:rPr>
+          <w:rFonts w:cs="Arial"/>
+          <w:szCs w:val="22"/>
+        </w:rPr>
+        <w:t>Abdolell</w:t>
+      </w:r>
+      <w:proofErr w:type="spellEnd"/>
+      <w:r>
+        <w:rPr>
+          <w:rFonts w:cs="Arial"/>
+          <w:szCs w:val="22"/>
+        </w:rPr>
+        <w:t xml:space="preserve">, M., </w:t>
+      </w:r>
+      <w:proofErr w:type="spellStart"/>
+      <w:r>
+        <w:rPr>
+          <w:rFonts w:cs="Arial"/>
+          <w:szCs w:val="22"/>
+        </w:rPr>
+        <w:t>Serang</w:t>
+      </w:r>
+      <w:proofErr w:type="spellEnd"/>
+      <w:r>
+        <w:rPr>
+          <w:rFonts w:cs="Arial"/>
+          <w:szCs w:val="22"/>
+        </w:rPr>
+        <w:t xml:space="preserve">, S., &amp; </w:t>
+      </w:r>
+      <w:proofErr w:type="spellStart"/>
+      <w:r>
+        <w:rPr>
+          <w:rFonts w:cs="Arial"/>
+          <w:szCs w:val="22"/>
+        </w:rPr>
+        <w:t>Stegmann</w:t>
+      </w:r>
+      <w:proofErr w:type="spellEnd"/>
+      <w:r>
+        <w:rPr>
+          <w:rFonts w:cs="Arial"/>
+          <w:szCs w:val="22"/>
+        </w:rPr>
+        <w:t xml:space="preserve">, G. (2017). longRPart2: Recursive </w:t>
       </w:r>
       <w:r>
         <w:rPr>
@@ -1973,27 +2165,46 @@
           <w:szCs w:val="22"/>
         </w:rPr>
       </w:pPr>
-      <w:r>
-        <w:rPr>
-          <w:rFonts w:cs="Arial"/>
-          <w:b/>
-          <w:szCs w:val="22"/>
-        </w:rPr>
-        <w:t>Jacobucci, R.</w:t>
-      </w:r>
-      <w:r>
-        <w:rPr>
-          <w:rFonts w:cs="Arial"/>
-          <w:szCs w:val="22"/>
-        </w:rPr>
-        <w:t xml:space="preserve"> (2017). dtree: Decision Trees (version 0.2.3) [Software]. Available from https://cran.r-</w:t>
-      </w:r>
-      <w:r>
-        <w:rPr>
-          <w:rFonts w:cs="Arial"/>
-          <w:szCs w:val="22"/>
-        </w:rPr>
-        <w:t>project.org/web/packages/dtree/index.html</w:t>
+      <w:proofErr w:type="spellStart"/>
+      <w:r>
+        <w:rPr>
+          <w:rFonts w:cs="Arial"/>
+          <w:b/>
+          <w:szCs w:val="22"/>
+        </w:rPr>
+        <w:t>Jacobucci</w:t>
+      </w:r>
+      <w:proofErr w:type="spellEnd"/>
+      <w:r>
+        <w:rPr>
+          <w:rFonts w:cs="Arial"/>
+          <w:b/>
+          <w:szCs w:val="22"/>
+        </w:rPr>
+        <w:t>, R.</w:t>
+      </w:r>
+      <w:r>
+        <w:rPr>
+          <w:rFonts w:cs="Arial"/>
+          <w:szCs w:val="22"/>
+        </w:rPr>
+        <w:t xml:space="preserve"> (2017). </w:t>
+      </w:r>
+      <w:proofErr w:type="spellStart"/>
+      <w:r>
+        <w:rPr>
+          <w:rFonts w:cs="Arial"/>
+          <w:szCs w:val="22"/>
+        </w:rPr>
+        <w:t>dtree</w:t>
+      </w:r>
+      <w:proofErr w:type="spellEnd"/>
+      <w:r>
+        <w:rPr>
+          <w:rFonts w:cs="Arial"/>
+          <w:szCs w:val="22"/>
+        </w:rPr>
+        <w:t>: Decision Trees (version 0.2.3) [Software]. Available from https://cran.r-project.org/web/packages/dtree/index.html</w:t>
       </w:r>
     </w:p>
     <w:p>
@@ -2012,14 +2223,25 @@
           <w:szCs w:val="22"/>
         </w:rPr>
       </w:pPr>
-      <w:r>
-        <w:rPr>
-          <w:rFonts w:cs="Arial"/>
-          <w:b/>
-          <w:color w:val="000000"/>
-          <w:szCs w:val="22"/>
-        </w:rPr>
-        <w:t>Jacobucci, R.</w:t>
+      <w:proofErr w:type="spellStart"/>
+      <w:r>
+        <w:rPr>
+          <w:rFonts w:cs="Arial"/>
+          <w:b/>
+          <w:color w:val="000000"/>
+          <w:szCs w:val="22"/>
+        </w:rPr>
+        <w:t>Jacobucci</w:t>
+      </w:r>
+      <w:proofErr w:type="spellEnd"/>
+      <w:r>
+        <w:rPr>
+          <w:rFonts w:cs="Arial"/>
+          <w:b/>
+          <w:color w:val="000000"/>
+          <w:szCs w:val="22"/>
+        </w:rPr>
+        <w:t>, R.</w:t>
       </w:r>
       <w:r>
         <w:rPr>
@@ -2068,15 +2290,41 @@
           <w:rFonts w:cs="Arial"/>
           <w:szCs w:val="22"/>
         </w:rPr>
-        <w:t xml:space="preserve">Hayes, T., Usami, S., </w:t>
-      </w:r>
-      <w:r>
-        <w:rPr>
-          <w:rFonts w:cs="Arial"/>
-          <w:b/>
-          <w:szCs w:val="22"/>
-        </w:rPr>
-        <w:t>Jacobucci, R.</w:t>
+        <w:t xml:space="preserve">Hayes, T., </w:t>
+      </w:r>
+      <w:proofErr w:type="spellStart"/>
+      <w:r>
+        <w:rPr>
+          <w:rFonts w:cs="Arial"/>
+          <w:szCs w:val="22"/>
+        </w:rPr>
+        <w:t>Usami</w:t>
+      </w:r>
+      <w:proofErr w:type="spellEnd"/>
+      <w:r>
+        <w:rPr>
+          <w:rFonts w:cs="Arial"/>
+          <w:szCs w:val="22"/>
+        </w:rPr>
+        <w:t xml:space="preserve">, S., </w:t>
+      </w:r>
+      <w:proofErr w:type="spellStart"/>
+      <w:r>
+        <w:rPr>
+          <w:rFonts w:cs="Arial"/>
+          <w:b/>
+          <w:szCs w:val="22"/>
+        </w:rPr>
+        <w:t>Jacobucci</w:t>
+      </w:r>
+      <w:proofErr w:type="spellEnd"/>
+      <w:r>
+        <w:rPr>
+          <w:rFonts w:cs="Arial"/>
+          <w:b/>
+          <w:szCs w:val="22"/>
+        </w:rPr>
+        <w:t>, R.</w:t>
       </w:r>
       <w:r>
         <w:rPr>
@@ -2116,7 +2364,6 @@
         <w:autoSpaceDE/>
         <w:autoSpaceDN/>
         <w:rPr>
-          <w:ins w:id="0" w:author="Brooke Ammerman" w:date="2017-10-30T09:09:00Z"/>
           <w:rFonts w:cs="Arial"/>
           <w:szCs w:val="22"/>
         </w:rPr>
@@ -2180,28 +2427,78 @@
           <w:rFonts w:cs="Arial"/>
           <w:szCs w:val="22"/>
         </w:rPr>
-        <w:t>tural equation modeling (RegSEM</w:t>
-      </w:r>
-      <w:r>
-        <w:rPr>
-          <w:rFonts w:cs="Arial"/>
-          <w:szCs w:val="22"/>
-        </w:rPr>
-        <w:t xml:space="preserve">). RegSEM, implemented as the regsem </w:t>
-      </w:r>
-      <w:r>
-        <w:rPr>
-          <w:rFonts w:cs="Arial"/>
-          <w:szCs w:val="22"/>
-        </w:rPr>
-        <w:t>package (Jacobucci, 2016) in R, provides researchers with the ability to penalize any parameter in a structural equation model.</w:t>
-      </w:r>
-      <w:r>
-        <w:rPr>
-          <w:rFonts w:cs="Arial"/>
-          <w:szCs w:val="22"/>
-        </w:rPr>
-        <w:t xml:space="preserve"> This allows researchers to estimate extremely large models and perform variable selection within the latent variable model framework. More specific applications of </w:t>
+        <w:t>tural equation modeling (</w:t>
+      </w:r>
+      <w:proofErr w:type="spellStart"/>
+      <w:r>
+        <w:rPr>
+          <w:rFonts w:cs="Arial"/>
+          <w:szCs w:val="22"/>
+        </w:rPr>
+        <w:t>RegSEM</w:t>
+      </w:r>
+      <w:proofErr w:type="spellEnd"/>
+      <w:r>
+        <w:rPr>
+          <w:rFonts w:cs="Arial"/>
+          <w:szCs w:val="22"/>
+        </w:rPr>
+        <w:t xml:space="preserve">). </w:t>
+      </w:r>
+      <w:proofErr w:type="spellStart"/>
+      <w:r>
+        <w:rPr>
+          <w:rFonts w:cs="Arial"/>
+          <w:szCs w:val="22"/>
+        </w:rPr>
+        <w:t>RegSEM</w:t>
+      </w:r>
+      <w:proofErr w:type="spellEnd"/>
+      <w:r>
+        <w:rPr>
+          <w:rFonts w:cs="Arial"/>
+          <w:szCs w:val="22"/>
+        </w:rPr>
+        <w:t xml:space="preserve">, implemented as the </w:t>
+      </w:r>
+      <w:proofErr w:type="spellStart"/>
+      <w:r>
+        <w:rPr>
+          <w:rFonts w:cs="Arial"/>
+          <w:szCs w:val="22"/>
+        </w:rPr>
+        <w:t>regsem</w:t>
+      </w:r>
+      <w:proofErr w:type="spellEnd"/>
+      <w:r>
+        <w:rPr>
+          <w:rFonts w:cs="Arial"/>
+          <w:szCs w:val="22"/>
+        </w:rPr>
+        <w:t xml:space="preserve"> package (</w:t>
+      </w:r>
+      <w:proofErr w:type="spellStart"/>
+      <w:r>
+        <w:rPr>
+          <w:rFonts w:cs="Arial"/>
+          <w:szCs w:val="22"/>
+        </w:rPr>
+        <w:t>Jacobucci</w:t>
+      </w:r>
+      <w:proofErr w:type="spellEnd"/>
+      <w:r>
+        <w:rPr>
+          <w:rFonts w:cs="Arial"/>
+          <w:szCs w:val="22"/>
+        </w:rPr>
+        <w:t>, 2016) in R, provides researchers with the ability to penalize any parameter in a structural equation model.</w:t>
+      </w:r>
+      <w:r>
+        <w:rPr>
+          <w:rFonts w:cs="Arial"/>
+          <w:szCs w:val="22"/>
+        </w:rPr>
+        <w:t xml:space="preserve"> This allows researchers to estimate extremely large </w:t>
       </w:r>
       <w:r>
         <w:rPr>
@@ -2209,32 +2506,85 @@
           <w:szCs w:val="22"/>
         </w:rPr>
         <w:lastRenderedPageBreak/>
-        <w:t>RegSEM include mediation models (Serang, Jacobucci, Brimhall, &amp; Grimm, in revision)</w:t>
-      </w:r>
-      <w:bookmarkStart w:id="1" w:name="_GoBack"/>
-      <w:ins w:id="2" w:author="Brooke Ammerman" w:date="2017-10-30T09:10:00Z">
-        <w:r>
-          <w:rPr>
-            <w:rFonts w:cs="Arial"/>
-            <w:szCs w:val="22"/>
-          </w:rPr>
-          <w:t>,</w:t>
-        </w:r>
-      </w:ins>
-      <w:bookmarkEnd w:id="1"/>
-      <w:r>
-        <w:rPr>
-          <w:rFonts w:cs="Arial"/>
-          <w:szCs w:val="22"/>
-        </w:rPr>
-        <w:t xml:space="preserve"> resulting in a method we termed exploratory mediation analysis via </w:t>
-      </w:r>
-      <w:r>
-        <w:rPr>
-          <w:rFonts w:cs="Arial"/>
-          <w:szCs w:val="22"/>
-        </w:rPr>
-        <w:t xml:space="preserve">regularization, </w:t>
+        <w:t xml:space="preserve">models and perform variable selection within the latent variable model framework. More specific applications of </w:t>
+      </w:r>
+      <w:proofErr w:type="spellStart"/>
+      <w:r>
+        <w:rPr>
+          <w:rFonts w:cs="Arial"/>
+          <w:szCs w:val="22"/>
+        </w:rPr>
+        <w:t>RegSEM</w:t>
+      </w:r>
+      <w:proofErr w:type="spellEnd"/>
+      <w:r>
+        <w:rPr>
+          <w:rFonts w:cs="Arial"/>
+          <w:szCs w:val="22"/>
+        </w:rPr>
+        <w:t xml:space="preserve"> include mediation models (</w:t>
+      </w:r>
+      <w:proofErr w:type="spellStart"/>
+      <w:r>
+        <w:rPr>
+          <w:rFonts w:cs="Arial"/>
+          <w:szCs w:val="22"/>
+        </w:rPr>
+        <w:t>Serang</w:t>
+      </w:r>
+      <w:proofErr w:type="spellEnd"/>
+      <w:r>
+        <w:rPr>
+          <w:rFonts w:cs="Arial"/>
+          <w:szCs w:val="22"/>
+        </w:rPr>
+        <w:t xml:space="preserve">, </w:t>
+      </w:r>
+      <w:proofErr w:type="spellStart"/>
+      <w:r>
+        <w:rPr>
+          <w:rFonts w:cs="Arial"/>
+          <w:szCs w:val="22"/>
+        </w:rPr>
+        <w:t>Jacobucci</w:t>
+      </w:r>
+      <w:proofErr w:type="spellEnd"/>
+      <w:r>
+        <w:rPr>
+          <w:rFonts w:cs="Arial"/>
+          <w:szCs w:val="22"/>
+        </w:rPr>
+        <w:t xml:space="preserve">, </w:t>
+      </w:r>
+      <w:proofErr w:type="spellStart"/>
+      <w:r>
+        <w:rPr>
+          <w:rFonts w:cs="Arial"/>
+          <w:szCs w:val="22"/>
+        </w:rPr>
+        <w:t>Brimhall</w:t>
+      </w:r>
+      <w:proofErr w:type="spellEnd"/>
+      <w:r>
+        <w:rPr>
+          <w:rFonts w:cs="Arial"/>
+          <w:szCs w:val="22"/>
+        </w:rPr>
+        <w:t>, &amp; Grimm, in revision)</w:t>
+      </w:r>
+      <w:r>
+        <w:rPr>
+          <w:rFonts w:cs="Arial"/>
+          <w:szCs w:val="22"/>
+        </w:rPr>
+        <w:t>,</w:t>
+      </w:r>
+      <w:r>
+        <w:rPr>
+          <w:rFonts w:cs="Arial"/>
+          <w:szCs w:val="22"/>
+        </w:rPr>
+        <w:t xml:space="preserve"> resulting in a method we termed exploratory mediation analysis via regularization, </w:t>
       </w:r>
       <w:r>
         <w:rPr>
@@ -2248,14 +2598,23 @@
           <w:rFonts w:cs="Arial"/>
           <w:szCs w:val="22"/>
         </w:rPr>
-        <w:t xml:space="preserve">Bayesian </w:t>
-      </w:r>
-      <w:r>
-        <w:rPr>
-          <w:rFonts w:cs="Arial"/>
-          <w:szCs w:val="22"/>
-        </w:rPr>
-        <w:t xml:space="preserve">modelling (Jacobucci &amp; Grimm, </w:t>
+        <w:t>Bayesian modelling (</w:t>
+      </w:r>
+      <w:proofErr w:type="spellStart"/>
+      <w:r>
+        <w:rPr>
+          <w:rFonts w:cs="Arial"/>
+          <w:szCs w:val="22"/>
+        </w:rPr>
+        <w:t>Jacobucci</w:t>
+      </w:r>
+      <w:proofErr w:type="spellEnd"/>
+      <w:r>
+        <w:rPr>
+          <w:rFonts w:cs="Arial"/>
+          <w:szCs w:val="22"/>
+        </w:rPr>
+        <w:t xml:space="preserve"> &amp; Grimm, </w:t>
       </w:r>
       <w:r>
         <w:rPr>
@@ -2269,7 +2628,30 @@
           <w:rFonts w:cs="Arial"/>
           <w:szCs w:val="22"/>
         </w:rPr>
-        <w:t xml:space="preserve">), and in longitudinal models (Jacobucci &amp; Grimm, </w:t>
+        <w:t>)</w:t>
+      </w:r>
+      <w:r>
+        <w:rPr>
+          <w:rFonts w:cs="Arial"/>
+          <w:szCs w:val="22"/>
+        </w:rPr>
+        <w:t xml:space="preserve"> and in longitudinal models (</w:t>
+      </w:r>
+      <w:proofErr w:type="spellStart"/>
+      <w:r>
+        <w:rPr>
+          <w:rFonts w:cs="Arial"/>
+          <w:szCs w:val="22"/>
+        </w:rPr>
+        <w:t>Jacobucci</w:t>
+      </w:r>
+      <w:proofErr w:type="spellEnd"/>
+      <w:r>
+        <w:rPr>
+          <w:rFonts w:cs="Arial"/>
+          <w:szCs w:val="22"/>
+        </w:rPr>
+        <w:t xml:space="preserve"> &amp; Grimm, </w:t>
       </w:r>
       <w:r>
         <w:rPr>
@@ -2285,7 +2667,9 @@
         </w:rPr>
         <w:t>).</w:t>
       </w:r>
-    </w:p>
+      <w:bookmarkStart w:id="0" w:name="_GoBack"/>
+    </w:p>
+    <w:bookmarkEnd w:id="0"/>
     <w:p>
       <w:pPr>
         <w:autoSpaceDE/>
@@ -2312,30 +2696,69 @@
           <w:szCs w:val="22"/>
         </w:rPr>
       </w:pPr>
-      <w:r>
-        <w:rPr>
-          <w:rFonts w:cs="Arial"/>
-          <w:color w:val="000000"/>
-          <w:szCs w:val="22"/>
-        </w:rPr>
-        <w:t xml:space="preserve">Serang, S., </w:t>
-      </w:r>
-      <w:r>
-        <w:rPr>
-          <w:rFonts w:cs="Arial"/>
-          <w:b/>
-          <w:color w:val="000000"/>
-          <w:szCs w:val="22"/>
-        </w:rPr>
-        <w:t>Jacobucci, R.</w:t>
-      </w:r>
-      <w:r>
-        <w:rPr>
-          <w:rFonts w:cs="Arial"/>
-          <w:color w:val="000000"/>
-          <w:szCs w:val="22"/>
-        </w:rPr>
-        <w:t xml:space="preserve">, Brimhall, K. C., &amp; Grimm, K. J. (in press). Exploratory mediation analysis via regularization. </w:t>
+      <w:proofErr w:type="spellStart"/>
+      <w:r>
+        <w:rPr>
+          <w:rFonts w:cs="Arial"/>
+          <w:color w:val="000000"/>
+          <w:szCs w:val="22"/>
+        </w:rPr>
+        <w:t>Serang</w:t>
+      </w:r>
+      <w:proofErr w:type="spellEnd"/>
+      <w:r>
+        <w:rPr>
+          <w:rFonts w:cs="Arial"/>
+          <w:color w:val="000000"/>
+          <w:szCs w:val="22"/>
+        </w:rPr>
+        <w:t xml:space="preserve">, S., </w:t>
+      </w:r>
+      <w:proofErr w:type="spellStart"/>
+      <w:r>
+        <w:rPr>
+          <w:rFonts w:cs="Arial"/>
+          <w:b/>
+          <w:color w:val="000000"/>
+          <w:szCs w:val="22"/>
+        </w:rPr>
+        <w:t>Jacobucci</w:t>
+      </w:r>
+      <w:proofErr w:type="spellEnd"/>
+      <w:r>
+        <w:rPr>
+          <w:rFonts w:cs="Arial"/>
+          <w:b/>
+          <w:color w:val="000000"/>
+          <w:szCs w:val="22"/>
+        </w:rPr>
+        <w:t>, R.</w:t>
+      </w:r>
+      <w:r>
+        <w:rPr>
+          <w:rFonts w:cs="Arial"/>
+          <w:color w:val="000000"/>
+          <w:szCs w:val="22"/>
+        </w:rPr>
+        <w:t xml:space="preserve">, </w:t>
+      </w:r>
+      <w:proofErr w:type="spellStart"/>
+      <w:r>
+        <w:rPr>
+          <w:rFonts w:cs="Arial"/>
+          <w:color w:val="000000"/>
+          <w:szCs w:val="22"/>
+        </w:rPr>
+        <w:t>Brimhall</w:t>
+      </w:r>
+      <w:proofErr w:type="spellEnd"/>
+      <w:r>
+        <w:rPr>
+          <w:rFonts w:cs="Arial"/>
+          <w:color w:val="000000"/>
+          <w:szCs w:val="22"/>
+        </w:rPr>
+        <w:t xml:space="preserve">, K. C., &amp; Grimm, K. J. (in press). Exploratory mediation analysis via regularization. </w:t>
       </w:r>
       <w:r>
         <w:rPr>
@@ -2380,22 +2803,51 @@
           <w:szCs w:val="22"/>
         </w:rPr>
       </w:pPr>
-      <w:r>
-        <w:rPr>
-          <w:rFonts w:cs="Arial"/>
-          <w:b/>
-          <w:color w:val="000000"/>
-          <w:szCs w:val="22"/>
-        </w:rPr>
-        <w:t>Jacobucci, R.</w:t>
-      </w:r>
-      <w:r>
-        <w:rPr>
-          <w:rFonts w:cs="Arial"/>
-          <w:color w:val="000000"/>
-          <w:szCs w:val="22"/>
-        </w:rPr>
-        <w:t xml:space="preserve"> (2017). regsem: Performs Regularization on Structural Equation Models (version 0.8.1) [Software]. Available from </w:t>
+      <w:proofErr w:type="spellStart"/>
+      <w:r>
+        <w:rPr>
+          <w:rFonts w:cs="Arial"/>
+          <w:b/>
+          <w:color w:val="000000"/>
+          <w:szCs w:val="22"/>
+        </w:rPr>
+        <w:t>Jacobucci</w:t>
+      </w:r>
+      <w:proofErr w:type="spellEnd"/>
+      <w:r>
+        <w:rPr>
+          <w:rFonts w:cs="Arial"/>
+          <w:b/>
+          <w:color w:val="000000"/>
+          <w:szCs w:val="22"/>
+        </w:rPr>
+        <w:t>, R.</w:t>
+      </w:r>
+      <w:r>
+        <w:rPr>
+          <w:rFonts w:cs="Arial"/>
+          <w:color w:val="000000"/>
+          <w:szCs w:val="22"/>
+        </w:rPr>
+        <w:t xml:space="preserve"> (2017). </w:t>
+      </w:r>
+      <w:proofErr w:type="spellStart"/>
+      <w:r>
+        <w:rPr>
+          <w:rFonts w:cs="Arial"/>
+          <w:color w:val="000000"/>
+          <w:szCs w:val="22"/>
+        </w:rPr>
+        <w:t>regsem</w:t>
+      </w:r>
+      <w:proofErr w:type="spellEnd"/>
+      <w:r>
+        <w:rPr>
+          <w:rFonts w:cs="Arial"/>
+          <w:color w:val="000000"/>
+          <w:szCs w:val="22"/>
+        </w:rPr>
+        <w:t xml:space="preserve">: Performs Regularization on Structural Equation Models (version 0.8.1) [Software]. Available from </w:t>
       </w:r>
       <w:r>
         <w:t>https://cran.r-project.org/web/packages/index.html</w:t>
@@ -2417,13 +2869,23 @@
           <w:szCs w:val="22"/>
         </w:rPr>
       </w:pPr>
-      <w:r>
-        <w:rPr>
-          <w:rFonts w:cs="Arial"/>
-          <w:color w:val="000000"/>
-          <w:szCs w:val="22"/>
-        </w:rPr>
-        <w:t>Jacobucci, R. &amp; Grimm, K. J. (</w:t>
+      <w:proofErr w:type="spellStart"/>
+      <w:r>
+        <w:rPr>
+          <w:rFonts w:cs="Arial"/>
+          <w:color w:val="000000"/>
+          <w:szCs w:val="22"/>
+        </w:rPr>
+        <w:t>Jacobucci</w:t>
+      </w:r>
+      <w:proofErr w:type="spellEnd"/>
+      <w:r>
+        <w:rPr>
+          <w:rFonts w:cs="Arial"/>
+          <w:color w:val="000000"/>
+          <w:szCs w:val="22"/>
+        </w:rPr>
+        <w:t>, R. &amp; Grimm, K. J. (</w:t>
       </w:r>
       <w:r>
         <w:rPr>
@@ -2463,7 +2925,25 @@
           <w:color w:val="000000"/>
           <w:szCs w:val="22"/>
         </w:rPr>
-        <w:t>Ferrer, E., Boker, S., &amp; Grimm, K. J.</w:t>
+        <w:t xml:space="preserve">Ferrer, E., </w:t>
+      </w:r>
+      <w:proofErr w:type="spellStart"/>
+      <w:r>
+        <w:rPr>
+          <w:rFonts w:cs="Arial"/>
+          <w:color w:val="000000"/>
+          <w:szCs w:val="22"/>
+        </w:rPr>
+        <w:t>Boker</w:t>
+      </w:r>
+      <w:proofErr w:type="spellEnd"/>
+      <w:r>
+        <w:rPr>
+          <w:rFonts w:cs="Arial"/>
+          <w:color w:val="000000"/>
+          <w:szCs w:val="22"/>
+        </w:rPr>
+        <w:t>, S., &amp; Grimm, K. J.</w:t>
       </w:r>
       <w:r>
         <w:rPr>
@@ -2507,14 +2987,25 @@
           <w:szCs w:val="22"/>
         </w:rPr>
       </w:pPr>
-      <w:r>
-        <w:rPr>
-          <w:rFonts w:cs="Arial"/>
-          <w:b/>
-          <w:color w:val="000000"/>
-          <w:szCs w:val="22"/>
-        </w:rPr>
-        <w:t>Jacobucci, R.</w:t>
+      <w:proofErr w:type="spellStart"/>
+      <w:r>
+        <w:rPr>
+          <w:rFonts w:cs="Arial"/>
+          <w:b/>
+          <w:color w:val="000000"/>
+          <w:szCs w:val="22"/>
+        </w:rPr>
+        <w:t>Jacobucci</w:t>
+      </w:r>
+      <w:proofErr w:type="spellEnd"/>
+      <w:r>
+        <w:rPr>
+          <w:rFonts w:cs="Arial"/>
+          <w:b/>
+          <w:color w:val="000000"/>
+          <w:szCs w:val="22"/>
+        </w:rPr>
+        <w:t>, R.</w:t>
       </w:r>
       <w:r>
         <w:rPr>
@@ -2590,7 +3081,103 @@
           <w:rFonts w:cs="Arial"/>
           <w:szCs w:val="22"/>
         </w:rPr>
-        <w:t xml:space="preserve">3. My final focus of research has been the application of data mining for clinical psychology research, specifically suicide and non-suicidal self-injury. For example, I used conditional inference trees to derive age cutoffs for assessing the severity of non-suicidal self-injury and suicidality (Ammerman, Jacobucci, Kleiman, Uyeji, &amp; McCloskey, in press). In a similar vein, I applied both lasso regression and random forests to perform subset selection and quantify variable importance in predicting the non-suicidal self-injury age of onset (Ammerman, Jacobucci, &amp; McCloskey, </w:t>
+        <w:t>3. My final focus of research has been the application of data mining for clinical psychology research, specifically suicide and non-suicidal self-injury. For example, I used conditional inference trees to derive age cutoffs for assessing the severity of non-suicidal self-injury and suicidality (</w:t>
+      </w:r>
+      <w:proofErr w:type="spellStart"/>
+      <w:r>
+        <w:rPr>
+          <w:rFonts w:cs="Arial"/>
+          <w:szCs w:val="22"/>
+        </w:rPr>
+        <w:t>Ammerman</w:t>
+      </w:r>
+      <w:proofErr w:type="spellEnd"/>
+      <w:r>
+        <w:rPr>
+          <w:rFonts w:cs="Arial"/>
+          <w:szCs w:val="22"/>
+        </w:rPr>
+        <w:t xml:space="preserve">, </w:t>
+      </w:r>
+      <w:proofErr w:type="spellStart"/>
+      <w:r>
+        <w:rPr>
+          <w:rFonts w:cs="Arial"/>
+          <w:szCs w:val="22"/>
+        </w:rPr>
+        <w:t>Jacobucci</w:t>
+      </w:r>
+      <w:proofErr w:type="spellEnd"/>
+      <w:r>
+        <w:rPr>
+          <w:rFonts w:cs="Arial"/>
+          <w:szCs w:val="22"/>
+        </w:rPr>
+        <w:t xml:space="preserve">, </w:t>
+      </w:r>
+      <w:proofErr w:type="spellStart"/>
+      <w:r>
+        <w:rPr>
+          <w:rFonts w:cs="Arial"/>
+          <w:szCs w:val="22"/>
+        </w:rPr>
+        <w:t>Kleiman</w:t>
+      </w:r>
+      <w:proofErr w:type="spellEnd"/>
+      <w:r>
+        <w:rPr>
+          <w:rFonts w:cs="Arial"/>
+          <w:szCs w:val="22"/>
+        </w:rPr>
+        <w:t xml:space="preserve">, </w:t>
+      </w:r>
+      <w:proofErr w:type="spellStart"/>
+      <w:r>
+        <w:rPr>
+          <w:rFonts w:cs="Arial"/>
+          <w:szCs w:val="22"/>
+        </w:rPr>
+        <w:t>Uyeji</w:t>
+      </w:r>
+      <w:proofErr w:type="spellEnd"/>
+      <w:r>
+        <w:rPr>
+          <w:rFonts w:cs="Arial"/>
+          <w:szCs w:val="22"/>
+        </w:rPr>
+        <w:t>, &amp; McCloskey, in press). In a similar vein, I applied both lasso regression and random forests to perform subset selection and quantify variable importance in predicting the non-suicidal self-injury age of onset (</w:t>
+      </w:r>
+      <w:proofErr w:type="spellStart"/>
+      <w:r>
+        <w:rPr>
+          <w:rFonts w:cs="Arial"/>
+          <w:szCs w:val="22"/>
+        </w:rPr>
+        <w:t>Ammerman</w:t>
+      </w:r>
+      <w:proofErr w:type="spellEnd"/>
+      <w:r>
+        <w:rPr>
+          <w:rFonts w:cs="Arial"/>
+          <w:szCs w:val="22"/>
+        </w:rPr>
+        <w:t xml:space="preserve">, </w:t>
+      </w:r>
+      <w:proofErr w:type="spellStart"/>
+      <w:r>
+        <w:rPr>
+          <w:rFonts w:cs="Arial"/>
+          <w:szCs w:val="22"/>
+        </w:rPr>
+        <w:t>Jacobucci</w:t>
+      </w:r>
+      <w:proofErr w:type="spellEnd"/>
+      <w:r>
+        <w:rPr>
+          <w:rFonts w:cs="Arial"/>
+          <w:szCs w:val="22"/>
+        </w:rPr>
+        <w:t xml:space="preserve">, &amp; McCloskey, </w:t>
       </w:r>
       <w:r>
         <w:rPr>
@@ -2604,21 +3191,92 @@
           <w:rFonts w:cs="Arial"/>
           <w:szCs w:val="22"/>
         </w:rPr>
-        <w:t xml:space="preserve">). This application validated the findings across methods, and increased the confidence in our findings. Furthermore, as a multivariate generalization of decision trees, I used structural equation model trees to identify cutoffs for DSM-5 criteria for non-suicidal self-injury (Ammerman, </w:t>
-      </w:r>
-      <w:r>
-        <w:rPr>
-          <w:rFonts w:cs="Arial"/>
-          <w:szCs w:val="22"/>
-        </w:rPr>
-        <w:t>Jacobucci, Kleiman, Muehlenkamp, &amp; McCloskey, 2016). This was the first study of its kind, and allowed for us to search for optimal cutoffs in relationship to a meaningful multivariate outcome (one-factor model).</w:t>
-      </w:r>
-      <w:r>
-        <w:rPr>
-          <w:rFonts w:cs="Arial"/>
-          <w:szCs w:val="22"/>
-        </w:rPr>
-        <w:t xml:space="preserve"> Overall, I have developed in integrative framework for applying the methods developed in sections 1 and 2 for the prediction of suicidal and non-suicidal self-injury.</w:t>
+        <w:t>). This application validated the findings across methods, and increased the confidence in our findings. Furthermore, as a multivariate generalization of decision trees, I used structural equation model trees to identify cutoffs for DSM-5 criteria for non-suicidal self-injury (</w:t>
+      </w:r>
+      <w:proofErr w:type="spellStart"/>
+      <w:r>
+        <w:rPr>
+          <w:rFonts w:cs="Arial"/>
+          <w:szCs w:val="22"/>
+        </w:rPr>
+        <w:t>Ammerman</w:t>
+      </w:r>
+      <w:proofErr w:type="spellEnd"/>
+      <w:r>
+        <w:rPr>
+          <w:rFonts w:cs="Arial"/>
+          <w:szCs w:val="22"/>
+        </w:rPr>
+        <w:t xml:space="preserve">, </w:t>
+      </w:r>
+      <w:proofErr w:type="spellStart"/>
+      <w:r>
+        <w:rPr>
+          <w:rFonts w:cs="Arial"/>
+          <w:szCs w:val="22"/>
+        </w:rPr>
+        <w:t>Jacobucci</w:t>
+      </w:r>
+      <w:proofErr w:type="spellEnd"/>
+      <w:r>
+        <w:rPr>
+          <w:rFonts w:cs="Arial"/>
+          <w:szCs w:val="22"/>
+        </w:rPr>
+        <w:t xml:space="preserve">, </w:t>
+      </w:r>
+      <w:proofErr w:type="spellStart"/>
+      <w:r>
+        <w:rPr>
+          <w:rFonts w:cs="Arial"/>
+          <w:szCs w:val="22"/>
+        </w:rPr>
+        <w:t>Kleiman</w:t>
+      </w:r>
+      <w:proofErr w:type="spellEnd"/>
+      <w:r>
+        <w:rPr>
+          <w:rFonts w:cs="Arial"/>
+          <w:szCs w:val="22"/>
+        </w:rPr>
+        <w:t xml:space="preserve">, </w:t>
+      </w:r>
+      <w:proofErr w:type="spellStart"/>
+      <w:r>
+        <w:rPr>
+          <w:rFonts w:cs="Arial"/>
+          <w:szCs w:val="22"/>
+        </w:rPr>
+        <w:t>Muehlenkamp</w:t>
+      </w:r>
+      <w:proofErr w:type="spellEnd"/>
+      <w:r>
+        <w:rPr>
+          <w:rFonts w:cs="Arial"/>
+          <w:szCs w:val="22"/>
+        </w:rPr>
+        <w:t>, &amp; McCloskey, 2016). This was the first study of its kind, and allowed for us to search for optimal cutoffs in relationship to a meaningful multivariate outcome (one-factor model).</w:t>
+      </w:r>
+      <w:r>
+        <w:rPr>
+          <w:rFonts w:cs="Arial"/>
+          <w:szCs w:val="22"/>
+        </w:rPr>
+        <w:t xml:space="preserve"> Overall, I have developed in integrative framework for applying the</w:t>
+      </w:r>
+      <w:r>
+        <w:rPr>
+          <w:rFonts w:cs="Arial"/>
+          <w:szCs w:val="22"/>
+        </w:rPr>
+        <w:t xml:space="preserve"> methods developed in the above sections one and two</w:t>
+      </w:r>
+      <w:r>
+        <w:rPr>
+          <w:rFonts w:cs="Arial"/>
+          <w:szCs w:val="22"/>
+        </w:rPr>
+        <w:t xml:space="preserve"> for the prediction of suicidal and non-suicidal self-injury.</w:t>
       </w:r>
     </w:p>
     <w:p>
@@ -2655,22 +3313,69 @@
         </w:rPr>
         <w:t xml:space="preserve">Ammerman, B. A., </w:t>
       </w:r>
-      <w:r>
-        <w:rPr>
-          <w:rFonts w:cs="Arial"/>
-          <w:b/>
-          <w:color w:val="000000"/>
-          <w:szCs w:val="22"/>
-        </w:rPr>
-        <w:t>Jacobucci, R.,</w:t>
-      </w:r>
-      <w:r>
-        <w:rPr>
-          <w:rFonts w:cs="Arial"/>
-          <w:color w:val="000000"/>
-          <w:szCs w:val="22"/>
-        </w:rPr>
-        <w:t xml:space="preserve"> Kleiman, E. M., Uyeji, L., &amp; McCloskey, M. S. (in press). The relationship between nonsuicidal self-injury age of onset and severity of self-harm. </w:t>
+      <w:proofErr w:type="spellStart"/>
+      <w:r>
+        <w:rPr>
+          <w:rFonts w:cs="Arial"/>
+          <w:b/>
+          <w:color w:val="000000"/>
+          <w:szCs w:val="22"/>
+        </w:rPr>
+        <w:t>Jacobucci</w:t>
+      </w:r>
+      <w:proofErr w:type="spellEnd"/>
+      <w:r>
+        <w:rPr>
+          <w:rFonts w:cs="Arial"/>
+          <w:b/>
+          <w:color w:val="000000"/>
+          <w:szCs w:val="22"/>
+        </w:rPr>
+        <w:t>, R.,</w:t>
+      </w:r>
+      <w:r>
+        <w:rPr>
+          <w:rFonts w:cs="Arial"/>
+          <w:color w:val="000000"/>
+          <w:szCs w:val="22"/>
+        </w:rPr>
+        <w:t xml:space="preserve"> </w:t>
+      </w:r>
+      <w:proofErr w:type="spellStart"/>
+      <w:r>
+        <w:rPr>
+          <w:rFonts w:cs="Arial"/>
+          <w:color w:val="000000"/>
+          <w:szCs w:val="22"/>
+        </w:rPr>
+        <w:t>Kleiman</w:t>
+      </w:r>
+      <w:proofErr w:type="spellEnd"/>
+      <w:r>
+        <w:rPr>
+          <w:rFonts w:cs="Arial"/>
+          <w:color w:val="000000"/>
+          <w:szCs w:val="22"/>
+        </w:rPr>
+        <w:t xml:space="preserve">, E. M., </w:t>
+      </w:r>
+      <w:proofErr w:type="spellStart"/>
+      <w:r>
+        <w:rPr>
+          <w:rFonts w:cs="Arial"/>
+          <w:color w:val="000000"/>
+          <w:szCs w:val="22"/>
+        </w:rPr>
+        <w:t>Uyeji</w:t>
+      </w:r>
+      <w:proofErr w:type="spellEnd"/>
+      <w:r>
+        <w:rPr>
+          <w:rFonts w:cs="Arial"/>
+          <w:color w:val="000000"/>
+          <w:szCs w:val="22"/>
+        </w:rPr>
+        <w:t xml:space="preserve">, L., &amp; McCloskey, M. S. (in press). The relationship between nonsuicidal self-injury age of onset and severity of self-harm. </w:t>
       </w:r>
       <w:r>
         <w:rPr>
@@ -2714,22 +3419,69 @@
         </w:rPr>
         <w:t xml:space="preserve">Ammerman, B. A., </w:t>
       </w:r>
-      <w:r>
-        <w:rPr>
-          <w:rFonts w:cs="Arial"/>
-          <w:b/>
-          <w:color w:val="000000"/>
-          <w:szCs w:val="22"/>
-        </w:rPr>
-        <w:t>Jacobucci, R.,</w:t>
-      </w:r>
-      <w:r>
-        <w:rPr>
-          <w:rFonts w:cs="Arial"/>
-          <w:color w:val="000000"/>
-          <w:szCs w:val="22"/>
-        </w:rPr>
-        <w:t xml:space="preserve"> Kleiman, E. M., Muehlenkamp, J. J., &amp; McCloskey, M. S. (2016). Development and validation of empirically derived frequency criteria for NSSI disorder using exploratory data mining, </w:t>
+      <w:proofErr w:type="spellStart"/>
+      <w:r>
+        <w:rPr>
+          <w:rFonts w:cs="Arial"/>
+          <w:b/>
+          <w:color w:val="000000"/>
+          <w:szCs w:val="22"/>
+        </w:rPr>
+        <w:t>Jacobucci</w:t>
+      </w:r>
+      <w:proofErr w:type="spellEnd"/>
+      <w:r>
+        <w:rPr>
+          <w:rFonts w:cs="Arial"/>
+          <w:b/>
+          <w:color w:val="000000"/>
+          <w:szCs w:val="22"/>
+        </w:rPr>
+        <w:t>, R.,</w:t>
+      </w:r>
+      <w:r>
+        <w:rPr>
+          <w:rFonts w:cs="Arial"/>
+          <w:color w:val="000000"/>
+          <w:szCs w:val="22"/>
+        </w:rPr>
+        <w:t xml:space="preserve"> </w:t>
+      </w:r>
+      <w:proofErr w:type="spellStart"/>
+      <w:r>
+        <w:rPr>
+          <w:rFonts w:cs="Arial"/>
+          <w:color w:val="000000"/>
+          <w:szCs w:val="22"/>
+        </w:rPr>
+        <w:t>Kleiman</w:t>
+      </w:r>
+      <w:proofErr w:type="spellEnd"/>
+      <w:r>
+        <w:rPr>
+          <w:rFonts w:cs="Arial"/>
+          <w:color w:val="000000"/>
+          <w:szCs w:val="22"/>
+        </w:rPr>
+        <w:t xml:space="preserve">, E. M., </w:t>
+      </w:r>
+      <w:proofErr w:type="spellStart"/>
+      <w:r>
+        <w:rPr>
+          <w:rFonts w:cs="Arial"/>
+          <w:color w:val="000000"/>
+          <w:szCs w:val="22"/>
+        </w:rPr>
+        <w:t>Muehlenkamp</w:t>
+      </w:r>
+      <w:proofErr w:type="spellEnd"/>
+      <w:r>
+        <w:rPr>
+          <w:rFonts w:cs="Arial"/>
+          <w:color w:val="000000"/>
+          <w:szCs w:val="22"/>
+        </w:rPr>
+        <w:t xml:space="preserve">, J. J., &amp; McCloskey, M. S. (2016). Development and validation of empirically derived frequency criteria for NSSI disorder using exploratory data mining, </w:t>
       </w:r>
       <w:r>
         <w:rPr>
@@ -2773,6 +3525,7 @@
         </w:rPr>
         <w:t xml:space="preserve">Burke, T. A., </w:t>
       </w:r>
+      <w:proofErr w:type="spellStart"/>
       <w:r>
         <w:rPr>
           <w:rFonts w:cs="Arial"/>
@@ -2780,14 +3533,24 @@
           <w:bCs/>
           <w:szCs w:val="22"/>
         </w:rPr>
-        <w:t>Jacobucci, R</w:t>
-      </w:r>
-      <w:r>
-        <w:rPr>
-          <w:rFonts w:cs="Arial"/>
+        <w:t>Jacobucci</w:t>
+      </w:r>
+      <w:proofErr w:type="spellEnd"/>
+      <w:r>
+        <w:rPr>
+          <w:rFonts w:cs="Arial"/>
+          <w:b/>
           <w:bCs/>
           <w:szCs w:val="22"/>
         </w:rPr>
+        <w:t>, R</w:t>
+      </w:r>
+      <w:r>
+        <w:rPr>
+          <w:rFonts w:cs="Arial"/>
+          <w:bCs/>
+          <w:szCs w:val="22"/>
+        </w:rPr>
         <w:t>., Ammerman, B. A.,</w:t>
       </w:r>
       <w:r>
@@ -2799,13 +3562,23 @@
         </w:rPr>
         <w:t xml:space="preserve"> </w:t>
       </w:r>
+      <w:proofErr w:type="spellStart"/>
       <w:r>
         <w:rPr>
           <w:rFonts w:cs="Arial"/>
           <w:bCs/>
           <w:szCs w:val="22"/>
         </w:rPr>
-        <w:t xml:space="preserve">Piccirillo, M., McCloskey, M.S., &amp; Alloy, L. B. (Revision Requested). Identifying the relative importance of non-suicidal self-injury features in predicting suicidal ideation and behavior using exploratory data mining. </w:t>
+        <w:t>Piccirillo</w:t>
+      </w:r>
+      <w:proofErr w:type="spellEnd"/>
+      <w:r>
+        <w:rPr>
+          <w:rFonts w:cs="Arial"/>
+          <w:bCs/>
+          <w:szCs w:val="22"/>
+        </w:rPr>
+        <w:t xml:space="preserve">, M., McCloskey, M.S., &amp; Alloy, L. B. (Revision Requested). Identifying the relative importance of non-suicidal self-injury features in predicting suicidal ideation and behavior using exploratory data mining. </w:t>
       </w:r>
       <w:r>
         <w:rPr>
@@ -2891,7 +3664,21 @@
         <w:rPr>
           <w:b/>
         </w:rPr>
-        <w:t>Evan Kleiman (PI)</w:t>
+        <w:t xml:space="preserve">Evan </w:t>
+      </w:r>
+      <w:proofErr w:type="spellStart"/>
+      <w:r>
+        <w:rPr>
+          <w:b/>
+        </w:rPr>
+        <w:t>Kleiman</w:t>
+      </w:r>
+      <w:proofErr w:type="spellEnd"/>
+      <w:r>
+        <w:rPr>
+          <w:b/>
+        </w:rPr>
+        <w:t xml:space="preserve"> (PI)</w:t>
       </w:r>
       <w:r>
         <w:rPr>
@@ -3225,11 +4012,19 @@
         </w:rPr>
         <w:t xml:space="preserve">AG000037-38      </w:t>
       </w:r>
-      <w:r>
-        <w:rPr>
-          <w:b/>
-        </w:rPr>
-        <w:t>Crimmins (PI)</w:t>
+      <w:proofErr w:type="spellStart"/>
+      <w:r>
+        <w:rPr>
+          <w:b/>
+        </w:rPr>
+        <w:t>Crimmins</w:t>
+      </w:r>
+      <w:proofErr w:type="spellEnd"/>
+      <w:r>
+        <w:rPr>
+          <w:b/>
+        </w:rPr>
+        <w:t xml:space="preserve"> (PI)</w:t>
       </w:r>
       <w:r>
         <w:rPr>
@@ -3344,12 +4139,31 @@
         <w:rPr>
           <w:b/>
         </w:rPr>
-        <w:t>Ruth L. Kirschstein National Research Service Award</w:t>
-      </w:r>
-    </w:p>
-    <w:p>
-      <w:r>
-        <w:t>Predoctoral trainee on the Multidisciplinary Research Training in Gerontology Grant at USC.</w:t>
+        <w:t xml:space="preserve">Ruth L. </w:t>
+      </w:r>
+      <w:proofErr w:type="spellStart"/>
+      <w:r>
+        <w:rPr>
+          <w:b/>
+        </w:rPr>
+        <w:t>Kirschstein</w:t>
+      </w:r>
+      <w:proofErr w:type="spellEnd"/>
+      <w:r>
+        <w:rPr>
+          <w:b/>
+        </w:rPr>
+        <w:t xml:space="preserve"> National Research Service Award</w:t>
+      </w:r>
+    </w:p>
+    <w:p>
+      <w:proofErr w:type="spellStart"/>
+      <w:r>
+        <w:t>Predoctoral</w:t>
+      </w:r>
+      <w:proofErr w:type="spellEnd"/>
+      <w:r>
+        <w:t xml:space="preserve"> trainee on the Multidisciplinary Research Training in Gerontology Grant at USC.</w:t>
       </w:r>
       <w:r>
         <w:t xml:space="preserve"> Examined and developed methods for identifying heterogeneity and changes in trajectories for both cognitive ability and health.</w:t>
@@ -3367,11 +4181,19 @@
         </w:rPr>
         <w:t xml:space="preserve">Role: </w:t>
       </w:r>
-      <w:r>
-        <w:rPr>
-          <w:b/>
-        </w:rPr>
-        <w:t xml:space="preserve">Predoctoral </w:t>
+      <w:proofErr w:type="spellStart"/>
+      <w:r>
+        <w:rPr>
+          <w:b/>
+        </w:rPr>
+        <w:t>Predoctoral</w:t>
+      </w:r>
+      <w:proofErr w:type="spellEnd"/>
+      <w:r>
+        <w:rPr>
+          <w:b/>
+        </w:rPr>
+        <w:t xml:space="preserve"> </w:t>
       </w:r>
       <w:r>
         <w:rPr>
@@ -3388,8 +4210,13 @@
         <w:t>s</w:t>
       </w:r>
       <w:r>
-        <w:t>: John J. McArdle &amp; Elizabeth Zelinski</w:t>
-      </w:r>
+        <w:t xml:space="preserve">: John J. McArdle &amp; Elizabeth </w:t>
+      </w:r>
+      <w:proofErr w:type="spellStart"/>
+      <w:r>
+        <w:t>Zelinski</w:t>
+      </w:r>
+      <w:proofErr w:type="spellEnd"/>
     </w:p>
     <w:p/>
     <w:p>
@@ -3423,7 +4250,7 @@
 </file>
 
 <file path=word/endnotes.xml><?xml version="1.0" encoding="utf-8"?>
-<w:endnotes xmlns:wpc="http://schemas.microsoft.com/office/word/2010/wordprocessingCanvas" xmlns:cx="http://schemas.microsoft.com/office/drawing/2014/chartex" xmlns:cx1="http://schemas.microsoft.com/office/drawing/2015/9/8/chartex" xmlns:mc="http://schemas.openxmlformats.org/markup-compatibility/2006" xmlns:o="urn:schemas-microsoft-com:office:office" xmlns:r="http://schemas.openxmlformats.org/officeDocument/2006/relationships" xmlns:m="http://schemas.openxmlformats.org/officeDocument/2006/math" xmlns:v="urn:schemas-microsoft-com:vml" xmlns:wp14="http://schemas.microsoft.com/office/word/2010/wordprocessingDrawing" xmlns:wp="http://schemas.openxmlformats.org/drawingml/2006/wordprocessingDrawing" xmlns:w10="urn:schemas-microsoft-com:office:word" xmlns:w="http://schemas.openxmlformats.org/wordprocessingml/2006/main" xmlns:w14="http://schemas.microsoft.com/office/word/2010/wordml" xmlns:w15="http://schemas.microsoft.com/office/word/2012/wordml" xmlns:w16se="http://schemas.microsoft.com/office/word/2015/wordml/symex" xmlns:wpg="http://schemas.microsoft.com/office/word/2010/wordprocessingGroup" xmlns:wpi="http://schemas.microsoft.com/office/word/2010/wordprocessingInk" xmlns:wne="http://schemas.microsoft.com/office/word/2006/wordml" xmlns:wps="http://schemas.microsoft.com/office/word/2010/wordprocessingShape" mc:Ignorable="w14 w15 w16se wp14">
+<w:endnotes xmlns:wpc="http://schemas.microsoft.com/office/word/2010/wordprocessingCanvas" xmlns:mo="http://schemas.microsoft.com/office/mac/office/2008/main" xmlns:mc="http://schemas.openxmlformats.org/markup-compatibility/2006" xmlns:mv="urn:schemas-microsoft-com:mac:vml" xmlns:o="urn:schemas-microsoft-com:office:office" xmlns:r="http://schemas.openxmlformats.org/officeDocument/2006/relationships" xmlns:m="http://schemas.openxmlformats.org/officeDocument/2006/math" xmlns:v="urn:schemas-microsoft-com:vml" xmlns:wp14="http://schemas.microsoft.com/office/word/2010/wordprocessingDrawing" xmlns:wp="http://schemas.openxmlformats.org/drawingml/2006/wordprocessingDrawing" xmlns:w10="urn:schemas-microsoft-com:office:word" xmlns:w="http://schemas.openxmlformats.org/wordprocessingml/2006/main" xmlns:w14="http://schemas.microsoft.com/office/word/2010/wordml" xmlns:w15="http://schemas.microsoft.com/office/word/2012/wordml" xmlns:wpg="http://schemas.microsoft.com/office/word/2010/wordprocessingGroup" xmlns:wpi="http://schemas.microsoft.com/office/word/2010/wordprocessingInk" xmlns:wne="http://schemas.microsoft.com/office/word/2006/wordml" xmlns:wps="http://schemas.microsoft.com/office/word/2010/wordprocessingShape" mc:Ignorable="w14 w15 wp14">
   <w:endnote w:type="separator" w:id="-1">
     <w:p>
       <w:r>
@@ -3442,7 +4269,7 @@
 </file>
 
 <file path=word/footnotes.xml><?xml version="1.0" encoding="utf-8"?>
-<w:footnotes xmlns:wpc="http://schemas.microsoft.com/office/word/2010/wordprocessingCanvas" xmlns:cx="http://schemas.microsoft.com/office/drawing/2014/chartex" xmlns:cx1="http://schemas.microsoft.com/office/drawing/2015/9/8/chartex" xmlns:mc="http://schemas.openxmlformats.org/markup-compatibility/2006" xmlns:o="urn:schemas-microsoft-com:office:office" xmlns:r="http://schemas.openxmlformats.org/officeDocument/2006/relationships" xmlns:m="http://schemas.openxmlformats.org/officeDocument/2006/math" xmlns:v="urn:schemas-microsoft-com:vml" xmlns:wp14="http://schemas.microsoft.com/office/word/2010/wordprocessingDrawing" xmlns:wp="http://schemas.openxmlformats.org/drawingml/2006/wordprocessingDrawing" xmlns:w10="urn:schemas-microsoft-com:office:word" xmlns:w="http://schemas.openxmlformats.org/wordprocessingml/2006/main" xmlns:w14="http://schemas.microsoft.com/office/word/2010/wordml" xmlns:w15="http://schemas.microsoft.com/office/word/2012/wordml" xmlns:w16se="http://schemas.microsoft.com/office/word/2015/wordml/symex" xmlns:wpg="http://schemas.microsoft.com/office/word/2010/wordprocessingGroup" xmlns:wpi="http://schemas.microsoft.com/office/word/2010/wordprocessingInk" xmlns:wne="http://schemas.microsoft.com/office/word/2006/wordml" xmlns:wps="http://schemas.microsoft.com/office/word/2010/wordprocessingShape" mc:Ignorable="w14 w15 w16se wp14">
+<w:footnotes xmlns:wpc="http://schemas.microsoft.com/office/word/2010/wordprocessingCanvas" xmlns:mo="http://schemas.microsoft.com/office/mac/office/2008/main" xmlns:mc="http://schemas.openxmlformats.org/markup-compatibility/2006" xmlns:mv="urn:schemas-microsoft-com:mac:vml" xmlns:o="urn:schemas-microsoft-com:office:office" xmlns:r="http://schemas.openxmlformats.org/officeDocument/2006/relationships" xmlns:m="http://schemas.openxmlformats.org/officeDocument/2006/math" xmlns:v="urn:schemas-microsoft-com:vml" xmlns:wp14="http://schemas.microsoft.com/office/word/2010/wordprocessingDrawing" xmlns:wp="http://schemas.openxmlformats.org/drawingml/2006/wordprocessingDrawing" xmlns:w10="urn:schemas-microsoft-com:office:word" xmlns:w="http://schemas.openxmlformats.org/wordprocessingml/2006/main" xmlns:w14="http://schemas.microsoft.com/office/word/2010/wordml" xmlns:w15="http://schemas.microsoft.com/office/word/2012/wordml" xmlns:wpg="http://schemas.microsoft.com/office/word/2010/wordprocessingGroup" xmlns:wpi="http://schemas.microsoft.com/office/word/2010/wordprocessingInk" xmlns:wne="http://schemas.microsoft.com/office/word/2006/wordml" xmlns:wps="http://schemas.microsoft.com/office/word/2010/wordprocessingShape" mc:Ignorable="w14 w15 wp14">
   <w:footnote w:type="separator" w:id="-1">
     <w:p>
       <w:r>
@@ -3461,7 +4288,7 @@
 </file>
 
 <file path=word/header1.xml><?xml version="1.0" encoding="utf-8"?>
-<w:hdr xmlns:wpc="http://schemas.microsoft.com/office/word/2010/wordprocessingCanvas" xmlns:cx="http://schemas.microsoft.com/office/drawing/2014/chartex" xmlns:cx1="http://schemas.microsoft.com/office/drawing/2015/9/8/chartex" xmlns:mc="http://schemas.openxmlformats.org/markup-compatibility/2006" xmlns:o="urn:schemas-microsoft-com:office:office" xmlns:r="http://schemas.openxmlformats.org/officeDocument/2006/relationships" xmlns:m="http://schemas.openxmlformats.org/officeDocument/2006/math" xmlns:v="urn:schemas-microsoft-com:vml" xmlns:wp14="http://schemas.microsoft.com/office/word/2010/wordprocessingDrawing" xmlns:wp="http://schemas.openxmlformats.org/drawingml/2006/wordprocessingDrawing" xmlns:w10="urn:schemas-microsoft-com:office:word" xmlns:w="http://schemas.openxmlformats.org/wordprocessingml/2006/main" xmlns:w14="http://schemas.microsoft.com/office/word/2010/wordml" xmlns:w15="http://schemas.microsoft.com/office/word/2012/wordml" xmlns:w16se="http://schemas.microsoft.com/office/word/2015/wordml/symex" xmlns:wpg="http://schemas.microsoft.com/office/word/2010/wordprocessingGroup" xmlns:wpi="http://schemas.microsoft.com/office/word/2010/wordprocessingInk" xmlns:wne="http://schemas.microsoft.com/office/word/2006/wordml" xmlns:wps="http://schemas.microsoft.com/office/word/2010/wordprocessingShape" mc:Ignorable="w14 w15 w16se wp14">
+<w:hdr xmlns:wpc="http://schemas.microsoft.com/office/word/2010/wordprocessingCanvas" xmlns:mo="http://schemas.microsoft.com/office/mac/office/2008/main" xmlns:mc="http://schemas.openxmlformats.org/markup-compatibility/2006" xmlns:mv="urn:schemas-microsoft-com:mac:vml" xmlns:o="urn:schemas-microsoft-com:office:office" xmlns:r="http://schemas.openxmlformats.org/officeDocument/2006/relationships" xmlns:m="http://schemas.openxmlformats.org/officeDocument/2006/math" xmlns:v="urn:schemas-microsoft-com:vml" xmlns:wp14="http://schemas.microsoft.com/office/word/2010/wordprocessingDrawing" xmlns:wp="http://schemas.openxmlformats.org/drawingml/2006/wordprocessingDrawing" xmlns:w10="urn:schemas-microsoft-com:office:word" xmlns:w="http://schemas.openxmlformats.org/wordprocessingml/2006/main" xmlns:w14="http://schemas.microsoft.com/office/word/2010/wordml" xmlns:w15="http://schemas.microsoft.com/office/word/2012/wordml" xmlns:wpg="http://schemas.microsoft.com/office/word/2010/wordprocessingGroup" xmlns:wpi="http://schemas.microsoft.com/office/word/2010/wordprocessingInk" xmlns:wne="http://schemas.microsoft.com/office/word/2006/wordml" xmlns:wps="http://schemas.microsoft.com/office/word/2010/wordprocessingShape" mc:Ignorable="w14 w15 wp14">
   <w:p>
     <w:pPr>
       <w:pStyle w:val="Header"/>
@@ -3471,8 +4298,8 @@
 </file>
 
 <file path=word/numbering.xml><?xml version="1.0" encoding="utf-8"?>
-<w:numbering xmlns:wpc="http://schemas.microsoft.com/office/word/2010/wordprocessingCanvas" xmlns:cx="http://schemas.microsoft.com/office/drawing/2014/chartex" xmlns:cx1="http://schemas.microsoft.com/office/drawing/2015/9/8/chartex" xmlns:mc="http://schemas.openxmlformats.org/markup-compatibility/2006" xmlns:o="urn:schemas-microsoft-com:office:office" xmlns:r="http://schemas.openxmlformats.org/officeDocument/2006/relationships" xmlns:m="http://schemas.openxmlformats.org/officeDocument/2006/math" xmlns:v="urn:schemas-microsoft-com:vml" xmlns:wp14="http://schemas.microsoft.com/office/word/2010/wordprocessingDrawing" xmlns:wp="http://schemas.openxmlformats.org/drawingml/2006/wordprocessingDrawing" xmlns:w10="urn:schemas-microsoft-com:office:word" xmlns:w="http://schemas.openxmlformats.org/wordprocessingml/2006/main" xmlns:w14="http://schemas.microsoft.com/office/word/2010/wordml" xmlns:w15="http://schemas.microsoft.com/office/word/2012/wordml" xmlns:w16se="http://schemas.microsoft.com/office/word/2015/wordml/symex" xmlns:wpg="http://schemas.microsoft.com/office/word/2010/wordprocessingGroup" xmlns:wpi="http://schemas.microsoft.com/office/word/2010/wordprocessingInk" xmlns:wne="http://schemas.microsoft.com/office/word/2006/wordml" xmlns:wps="http://schemas.microsoft.com/office/word/2010/wordprocessingShape" mc:Ignorable="w14 w15 w16se wp14">
-  <w:abstractNum w:abstractNumId="0" w15:restartNumberingAfterBreak="0">
+<w:numbering xmlns:wpc="http://schemas.microsoft.com/office/word/2010/wordprocessingCanvas" xmlns:mo="http://schemas.microsoft.com/office/mac/office/2008/main" xmlns:mc="http://schemas.openxmlformats.org/markup-compatibility/2006" xmlns:mv="urn:schemas-microsoft-com:mac:vml" xmlns:o="urn:schemas-microsoft-com:office:office" xmlns:r="http://schemas.openxmlformats.org/officeDocument/2006/relationships" xmlns:m="http://schemas.openxmlformats.org/officeDocument/2006/math" xmlns:v="urn:schemas-microsoft-com:vml" xmlns:wp14="http://schemas.microsoft.com/office/word/2010/wordprocessingDrawing" xmlns:wp="http://schemas.openxmlformats.org/drawingml/2006/wordprocessingDrawing" xmlns:w10="urn:schemas-microsoft-com:office:word" xmlns:w="http://schemas.openxmlformats.org/wordprocessingml/2006/main" xmlns:w14="http://schemas.microsoft.com/office/word/2010/wordml" xmlns:w15="http://schemas.microsoft.com/office/word/2012/wordml" xmlns:wpg="http://schemas.microsoft.com/office/word/2010/wordprocessingGroup" xmlns:wpi="http://schemas.microsoft.com/office/word/2010/wordprocessingInk" xmlns:wne="http://schemas.microsoft.com/office/word/2006/wordml" xmlns:wps="http://schemas.microsoft.com/office/word/2010/wordprocessingShape" mc:Ignorable="w14 w15 wp14">
+  <w:abstractNum w:abstractNumId="0">
     <w:nsid w:val="FFFFFF7C"/>
     <w:multiLevelType w:val="singleLevel"/>
     <w:tmpl w:val="5486ED7A"/>
@@ -3490,7 +4317,7 @@
       </w:pPr>
     </w:lvl>
   </w:abstractNum>
-  <w:abstractNum w:abstractNumId="1" w15:restartNumberingAfterBreak="0">
+  <w:abstractNum w:abstractNumId="1">
     <w:nsid w:val="FFFFFF7D"/>
     <w:multiLevelType w:val="singleLevel"/>
     <w:tmpl w:val="FD009D2A"/>
@@ -3508,7 +4335,7 @@
       </w:pPr>
     </w:lvl>
   </w:abstractNum>
-  <w:abstractNum w:abstractNumId="2" w15:restartNumberingAfterBreak="0">
+  <w:abstractNum w:abstractNumId="2">
     <w:nsid w:val="FFFFFF7E"/>
     <w:multiLevelType w:val="singleLevel"/>
     <w:tmpl w:val="04488676"/>
@@ -3526,7 +4353,7 @@
       </w:pPr>
     </w:lvl>
   </w:abstractNum>
-  <w:abstractNum w:abstractNumId="3" w15:restartNumberingAfterBreak="0">
+  <w:abstractNum w:abstractNumId="3">
     <w:nsid w:val="FFFFFF7F"/>
     <w:multiLevelType w:val="singleLevel"/>
     <w:tmpl w:val="2C6EE5CE"/>
@@ -3544,7 +4371,7 @@
       </w:pPr>
     </w:lvl>
   </w:abstractNum>
-  <w:abstractNum w:abstractNumId="4" w15:restartNumberingAfterBreak="0">
+  <w:abstractNum w:abstractNumId="4">
     <w:nsid w:val="FFFFFF80"/>
     <w:multiLevelType w:val="singleLevel"/>
     <w:tmpl w:val="AB86BCA8"/>
@@ -3565,7 +4392,7 @@
       </w:rPr>
     </w:lvl>
   </w:abstractNum>
-  <w:abstractNum w:abstractNumId="5" w15:restartNumberingAfterBreak="0">
+  <w:abstractNum w:abstractNumId="5">
     <w:nsid w:val="FFFFFF81"/>
     <w:multiLevelType w:val="singleLevel"/>
     <w:tmpl w:val="25B4CBEA"/>
@@ -3586,7 +4413,7 @@
       </w:rPr>
     </w:lvl>
   </w:abstractNum>
-  <w:abstractNum w:abstractNumId="6" w15:restartNumberingAfterBreak="0">
+  <w:abstractNum w:abstractNumId="6">
     <w:nsid w:val="FFFFFF82"/>
     <w:multiLevelType w:val="singleLevel"/>
     <w:tmpl w:val="D1761C76"/>
@@ -3607,7 +4434,7 @@
       </w:rPr>
     </w:lvl>
   </w:abstractNum>
-  <w:abstractNum w:abstractNumId="7" w15:restartNumberingAfterBreak="0">
+  <w:abstractNum w:abstractNumId="7">
     <w:nsid w:val="FFFFFF83"/>
     <w:multiLevelType w:val="singleLevel"/>
     <w:tmpl w:val="C1DCA676"/>
@@ -3628,7 +4455,7 @@
       </w:rPr>
     </w:lvl>
   </w:abstractNum>
-  <w:abstractNum w:abstractNumId="8" w15:restartNumberingAfterBreak="0">
+  <w:abstractNum w:abstractNumId="8">
     <w:nsid w:val="FFFFFF88"/>
     <w:multiLevelType w:val="singleLevel"/>
     <w:tmpl w:val="02B2C318"/>
@@ -3646,7 +4473,7 @@
       </w:pPr>
     </w:lvl>
   </w:abstractNum>
-  <w:abstractNum w:abstractNumId="9" w15:restartNumberingAfterBreak="0">
+  <w:abstractNum w:abstractNumId="9">
     <w:nsid w:val="FFFFFF89"/>
     <w:multiLevelType w:val="singleLevel"/>
     <w:tmpl w:val="9C26D018"/>
@@ -3667,7 +4494,7 @@
       </w:rPr>
     </w:lvl>
   </w:abstractNum>
-  <w:abstractNum w:abstractNumId="10" w15:restartNumberingAfterBreak="0">
+  <w:abstractNum w:abstractNumId="10">
     <w:nsid w:val="00DE6AC5"/>
     <w:multiLevelType w:val="hybridMultilevel"/>
     <w:tmpl w:val="CC882E24"/>
@@ -3753,7 +4580,7 @@
       </w:pPr>
     </w:lvl>
   </w:abstractNum>
-  <w:abstractNum w:abstractNumId="11" w15:restartNumberingAfterBreak="0">
+  <w:abstractNum w:abstractNumId="11">
     <w:nsid w:val="011C3B13"/>
     <w:multiLevelType w:val="hybridMultilevel"/>
     <w:tmpl w:val="14F8EE40"/>
@@ -3839,7 +4666,7 @@
       </w:pPr>
     </w:lvl>
   </w:abstractNum>
-  <w:abstractNum w:abstractNumId="12" w15:restartNumberingAfterBreak="0">
+  <w:abstractNum w:abstractNumId="12">
     <w:nsid w:val="12267DF6"/>
     <w:multiLevelType w:val="hybridMultilevel"/>
     <w:tmpl w:val="388E1360"/>
@@ -3925,7 +4752,7 @@
       </w:pPr>
     </w:lvl>
   </w:abstractNum>
-  <w:abstractNum w:abstractNumId="13" w15:restartNumberingAfterBreak="0">
+  <w:abstractNum w:abstractNumId="13">
     <w:nsid w:val="138E681E"/>
     <w:multiLevelType w:val="singleLevel"/>
     <w:tmpl w:val="04090013"/>
@@ -3945,7 +4772,7 @@
       </w:rPr>
     </w:lvl>
   </w:abstractNum>
-  <w:abstractNum w:abstractNumId="14" w15:restartNumberingAfterBreak="0">
+  <w:abstractNum w:abstractNumId="14">
     <w:nsid w:val="2ADC692E"/>
     <w:multiLevelType w:val="hybridMultilevel"/>
     <w:tmpl w:val="77C0873E"/>
@@ -4058,7 +4885,7 @@
       </w:rPr>
     </w:lvl>
   </w:abstractNum>
-  <w:abstractNum w:abstractNumId="15" w15:restartNumberingAfterBreak="0">
+  <w:abstractNum w:abstractNumId="15">
     <w:nsid w:val="31B11E7C"/>
     <w:multiLevelType w:val="hybridMultilevel"/>
     <w:tmpl w:val="9828D836"/>
@@ -4147,7 +4974,7 @@
       </w:pPr>
     </w:lvl>
   </w:abstractNum>
-  <w:abstractNum w:abstractNumId="16" w15:restartNumberingAfterBreak="0">
+  <w:abstractNum w:abstractNumId="16">
     <w:nsid w:val="3C0B3028"/>
     <w:multiLevelType w:val="hybridMultilevel"/>
     <w:tmpl w:val="66BCC5B2"/>
@@ -4233,7 +5060,7 @@
       </w:pPr>
     </w:lvl>
   </w:abstractNum>
-  <w:abstractNum w:abstractNumId="17" w15:restartNumberingAfterBreak="0">
+  <w:abstractNum w:abstractNumId="17">
     <w:nsid w:val="4D9E62D8"/>
     <w:multiLevelType w:val="multilevel"/>
     <w:tmpl w:val="55E0F6FE"/>
@@ -4349,7 +5176,7 @@
       </w:pPr>
     </w:lvl>
   </w:abstractNum>
-  <w:abstractNum w:abstractNumId="18" w15:restartNumberingAfterBreak="0">
+  <w:abstractNum w:abstractNumId="18">
     <w:nsid w:val="5D722D78"/>
     <w:multiLevelType w:val="hybridMultilevel"/>
     <w:tmpl w:val="388E1360"/>
@@ -4435,7 +5262,7 @@
       </w:pPr>
     </w:lvl>
   </w:abstractNum>
-  <w:abstractNum w:abstractNumId="19" w15:restartNumberingAfterBreak="0">
+  <w:abstractNum w:abstractNumId="19">
     <w:nsid w:val="6B09135F"/>
     <w:multiLevelType w:val="hybridMultilevel"/>
     <w:tmpl w:val="C39A8B1A"/>
@@ -4521,7 +5348,7 @@
       </w:pPr>
     </w:lvl>
   </w:abstractNum>
-  <w:abstractNum w:abstractNumId="20" w15:restartNumberingAfterBreak="0">
+  <w:abstractNum w:abstractNumId="20">
     <w:nsid w:val="74867D5D"/>
     <w:multiLevelType w:val="hybridMultilevel"/>
     <w:tmpl w:val="C24C592A"/>
@@ -4610,7 +5437,7 @@
       </w:pPr>
     </w:lvl>
   </w:abstractNum>
-  <w:abstractNum w:abstractNumId="21" w15:restartNumberingAfterBreak="0">
+  <w:abstractNum w:abstractNumId="21">
     <w:nsid w:val="74EC4447"/>
     <w:multiLevelType w:val="singleLevel"/>
     <w:tmpl w:val="04090001"/>
@@ -4630,7 +5457,7 @@
       </w:rPr>
     </w:lvl>
   </w:abstractNum>
-  <w:abstractNum w:abstractNumId="22" w15:restartNumberingAfterBreak="0">
+  <w:abstractNum w:abstractNumId="22">
     <w:nsid w:val="7CC024BC"/>
     <w:multiLevelType w:val="hybridMultilevel"/>
     <w:tmpl w:val="14F8EE40"/>
@@ -4716,7 +5543,7 @@
       </w:pPr>
     </w:lvl>
   </w:abstractNum>
-  <w:abstractNum w:abstractNumId="23" w15:restartNumberingAfterBreak="0">
+  <w:abstractNum w:abstractNumId="23">
     <w:nsid w:val="7D3B0A49"/>
     <w:multiLevelType w:val="hybridMultilevel"/>
     <w:tmpl w:val="14F8EE40"/>
@@ -4881,7 +5708,7 @@
 </file>
 
 <file path=word/styles.xml><?xml version="1.0" encoding="utf-8"?>
-<w:styles xmlns:mc="http://schemas.openxmlformats.org/markup-compatibility/2006" xmlns:r="http://schemas.openxmlformats.org/officeDocument/2006/relationships" xmlns:w="http://schemas.openxmlformats.org/wordprocessingml/2006/main" xmlns:w14="http://schemas.microsoft.com/office/word/2010/wordml" xmlns:w15="http://schemas.microsoft.com/office/word/2012/wordml" xmlns:w16se="http://schemas.microsoft.com/office/word/2015/wordml/symex" mc:Ignorable="w14 w15 w16se">
+<w:styles xmlns:mc="http://schemas.openxmlformats.org/markup-compatibility/2006" xmlns:r="http://schemas.openxmlformats.org/officeDocument/2006/relationships" xmlns:w="http://schemas.openxmlformats.org/wordprocessingml/2006/main" xmlns:w14="http://schemas.microsoft.com/office/word/2010/wordml" xmlns:w15="http://schemas.microsoft.com/office/word/2012/wordml" mc:Ignorable="w14 w15">
   <w:docDefaults>
     <w:rPrDefault>
       <w:rPr>
@@ -4891,7 +5718,7 @@
     </w:rPrDefault>
     <w:pPrDefault/>
   </w:docDefaults>
-  <w:latentStyles w:defLockedState="0" w:defUIPriority="0" w:defSemiHidden="0" w:defUnhideWhenUsed="0" w:defQFormat="0" w:count="371">
+  <w:latentStyles w:defLockedState="0" w:defUIPriority="0" w:defSemiHidden="0" w:defUnhideWhenUsed="0" w:defQFormat="0" w:count="380">
     <w:lsdException w:name="Normal" w:qFormat="1"/>
     <w:lsdException w:name="heading 1" w:qFormat="1"/>
     <w:lsdException w:name="heading 2" w:qFormat="1"/>
@@ -5599,6 +6426,7 @@
     <w:basedOn w:val="TableNormal"/>
     <w:rsid w:val="002B7443"/>
     <w:tblPr>
+      <w:tblInd w:w="0" w:type="dxa"/>
       <w:tblBorders>
         <w:top w:val="single" w:sz="4" w:space="0" w:color="auto"/>
         <w:left w:val="single" w:sz="4" w:space="0" w:color="auto"/>
@@ -5607,6 +6435,12 @@
         <w:insideH w:val="single" w:sz="4" w:space="0" w:color="auto"/>
         <w:insideV w:val="single" w:sz="4" w:space="0" w:color="auto"/>
       </w:tblBorders>
+      <w:tblCellMar>
+        <w:top w:w="0" w:type="dxa"/>
+        <w:left w:w="108" w:type="dxa"/>
+        <w:bottom w:w="0" w:type="dxa"/>
+        <w:right w:w="108" w:type="dxa"/>
+      </w:tblCellMar>
     </w:tblPr>
   </w:style>
   <w:style w:type="character" w:styleId="CommentReference">

</xml_diff>